<commit_message>
Modify about Handling of TestureName.
</commit_message>
<xml_diff>
--- a/Documents/TroubleShooting/00_KnownIssue.docx
+++ b/Documents/TroubleShooting/00_KnownIssue.docx
@@ -1,6 +1,6 @@
 
 <file path=word/document.xml><?xml version="1.0" encoding="utf-8"?>
-<w:document xmlns:wpc="http://schemas.microsoft.com/office/word/2010/wordprocessingCanvas" xmlns:cx="http://schemas.microsoft.com/office/drawing/2014/chartex" xmlns:cx1="http://schemas.microsoft.com/office/drawing/2015/9/8/chartex" xmlns:cx2="http://schemas.microsoft.com/office/drawing/2015/10/21/chartex" xmlns:cx3="http://schemas.microsoft.com/office/drawing/2016/5/9/chartex" xmlns:cx4="http://schemas.microsoft.com/office/drawing/2016/5/10/chartex" xmlns:cx5="http://schemas.microsoft.com/office/drawing/2016/5/11/chartex" xmlns:cx6="http://schemas.microsoft.com/office/drawing/2016/5/12/chartex" xmlns:cx7="http://schemas.microsoft.com/office/drawing/2016/5/13/chartex" xmlns:cx8="http://schemas.microsoft.com/office/drawing/2016/5/14/chartex" xmlns:mc="http://schemas.openxmlformats.org/markup-compatibility/2006" xmlns:aink="http://schemas.microsoft.com/office/drawing/2016/ink" xmlns:am3d="http://schemas.microsoft.com/office/drawing/2017/model3d" xmlns:o="urn:schemas-microsoft-com:office:office" xmlns:oel="http://schemas.microsoft.com/office/2019/extlst" xmlns:r="http://schemas.openxmlformats.org/officeDocument/2006/relationships" xmlns:m="http://schemas.openxmlformats.org/officeDocument/2006/math" xmlns:v="urn:schemas-microsoft-com:vml" xmlns:wp14="http://schemas.microsoft.com/office/word/2010/wordprocessingDrawing" xmlns:wp="http://schemas.openxmlformats.org/drawingml/2006/wordprocessingDrawing" xmlns:w10="urn:schemas-microsoft-com:office:word" xmlns:w="http://schemas.openxmlformats.org/wordprocessingml/2006/main" xmlns:w14="http://schemas.microsoft.com/office/word/2010/wordml" xmlns:w15="http://schemas.microsoft.com/office/word/2012/wordml" xmlns:w16cex="http://schemas.microsoft.com/office/word/2018/wordml/cex" xmlns:w16cid="http://schemas.microsoft.com/office/word/2016/wordml/cid" xmlns:w16="http://schemas.microsoft.com/office/word/2018/wordml" xmlns:w16du="http://schemas.microsoft.com/office/word/2023/wordml/word16du" xmlns:w16sdtdh="http://schemas.microsoft.com/office/word/2020/wordml/sdtdatahash" xmlns:w16se="http://schemas.microsoft.com/office/word/2015/wordml/symex" xmlns:wpg="http://schemas.microsoft.com/office/word/2010/wordprocessingGroup" xmlns:wpi="http://schemas.microsoft.com/office/word/2010/wordprocessingInk" xmlns:wne="http://schemas.microsoft.com/office/word/2006/wordml" xmlns:wps="http://schemas.microsoft.com/office/word/2010/wordprocessingShape" mc:Ignorable="w14 w15 w16se w16cid w16 w16cex w16sdtdh w16du wp14">
+<w:document xmlns:wpc="http://schemas.microsoft.com/office/word/2010/wordprocessingCanvas" xmlns:cx="http://schemas.microsoft.com/office/drawing/2014/chartex" xmlns:cx1="http://schemas.microsoft.com/office/drawing/2015/9/8/chartex" xmlns:cx2="http://schemas.microsoft.com/office/drawing/2015/10/21/chartex" xmlns:cx3="http://schemas.microsoft.com/office/drawing/2016/5/9/chartex" xmlns:cx4="http://schemas.microsoft.com/office/drawing/2016/5/10/chartex" xmlns:cx5="http://schemas.microsoft.com/office/drawing/2016/5/11/chartex" xmlns:cx6="http://schemas.microsoft.com/office/drawing/2016/5/12/chartex" xmlns:cx7="http://schemas.microsoft.com/office/drawing/2016/5/13/chartex" xmlns:cx8="http://schemas.microsoft.com/office/drawing/2016/5/14/chartex" xmlns:mc="http://schemas.openxmlformats.org/markup-compatibility/2006" xmlns:aink="http://schemas.microsoft.com/office/drawing/2016/ink" xmlns:am3d="http://schemas.microsoft.com/office/drawing/2017/model3d" xmlns:o="urn:schemas-microsoft-com:office:office" xmlns:oel="http://schemas.microsoft.com/office/2019/extlst" xmlns:r="http://schemas.openxmlformats.org/officeDocument/2006/relationships" xmlns:m="http://schemas.openxmlformats.org/officeDocument/2006/math" xmlns:v="urn:schemas-microsoft-com:vml" xmlns:wp14="http://schemas.microsoft.com/office/word/2010/wordprocessingDrawing" xmlns:wp="http://schemas.openxmlformats.org/drawingml/2006/wordprocessingDrawing" xmlns:w10="urn:schemas-microsoft-com:office:word" xmlns:w="http://schemas.openxmlformats.org/wordprocessingml/2006/main" xmlns:w14="http://schemas.microsoft.com/office/word/2010/wordml" xmlns:w15="http://schemas.microsoft.com/office/word/2012/wordml" xmlns:w16cex="http://schemas.microsoft.com/office/word/2018/wordml/cex" xmlns:w16cid="http://schemas.microsoft.com/office/word/2016/wordml/cid" xmlns:w16="http://schemas.microsoft.com/office/word/2018/wordml" xmlns:w16du="http://schemas.microsoft.com/office/word/2023/wordml/word16du" xmlns:w16sdtdh="http://schemas.microsoft.com/office/word/2020/wordml/sdtdatahash" xmlns:w16sdtfl="http://schemas.microsoft.com/office/word/2024/wordml/sdtformatlock" xmlns:w16se="http://schemas.microsoft.com/office/word/2015/wordml/symex" xmlns:wpg="http://schemas.microsoft.com/office/word/2010/wordprocessingGroup" xmlns:wpi="http://schemas.microsoft.com/office/word/2010/wordprocessingInk" xmlns:wne="http://schemas.microsoft.com/office/word/2006/wordml" xmlns:wps="http://schemas.microsoft.com/office/word/2010/wordprocessingShape" mc:Ignorable="w14 w15 w16se w16cid w16 w16cex w16sdtdh w16sdtfl w16du wp14">
   <w:body>
     <w:p>
       <w:pPr>
@@ -223,7 +223,7 @@
     <w:p>
       <w:pPr>
         <w:rPr>
-          <w:rFonts w:eastAsia="Meiryo UI" w:hint="eastAsia"/>
+          <w:rFonts w:eastAsia="Meiryo UI"/>
         </w:rPr>
       </w:pPr>
       <w:r>
@@ -402,7 +402,7 @@
     <w:p>
       <w:pPr>
         <w:rPr>
-          <w:rFonts w:eastAsia="Meiryo UI" w:hint="eastAsia"/>
+          <w:rFonts w:eastAsia="Meiryo UI"/>
         </w:rPr>
       </w:pPr>
       <w:r>
@@ -421,7 +421,7 @@
     <w:p>
       <w:pPr>
         <w:rPr>
-          <w:rFonts w:eastAsia="Meiryo UI" w:hint="eastAsia"/>
+          <w:rFonts w:eastAsia="Meiryo UI"/>
         </w:rPr>
       </w:pPr>
       <w:r>
@@ -1136,7 +1136,7 @@
     <w:p>
       <w:pPr>
         <w:rPr>
-          <w:rFonts w:eastAsia="Meiryo UI"/>
+          <w:rFonts w:eastAsia="Meiryo UI" w:hint="eastAsia"/>
         </w:rPr>
       </w:pPr>
       <w:r>
@@ -1217,7 +1217,38 @@
           <w:rFonts w:eastAsia="Meiryo UI" w:hint="eastAsia"/>
         </w:rPr>
         <w:br/>
-        <w:t># 問題008　未解決だが対応策有</w:t>
+        <w:t xml:space="preserve"># 問題008　</w:t>
+      </w:r>
+      <w:r>
+        <w:rPr>
+          <w:rFonts w:eastAsia="Meiryo UI" w:hint="eastAsia"/>
+        </w:rPr>
+        <w:t xml:space="preserve"> </w:t>
+      </w:r>
+      <w:r>
+        <w:rPr>
+          <w:rFonts w:eastAsia="Meiryo UI" w:hint="eastAsia"/>
+        </w:rPr>
+        <w:t>ver1.0.0.</w:t>
+      </w:r>
+      <w:r>
+        <w:rPr>
+          <w:rFonts w:eastAsia="Meiryo UI" w:hint="eastAsia"/>
+        </w:rPr>
+        <w:t>39</w:t>
+      </w:r>
+      <w:r>
+        <w:rPr>
+          <w:rFonts w:eastAsia="Meiryo UI" w:hint="eastAsia"/>
+        </w:rPr>
+        <w:t>にて</w:t>
+      </w:r>
+      <w:r>
+        <w:rPr>
+          <w:rFonts w:eastAsia="Meiryo UI" w:hint="eastAsia"/>
+          <w:color w:val="0070C0"/>
+        </w:rPr>
+        <w:t>解決済</w:t>
       </w:r>
       <w:r>
         <w:rPr>
@@ -1258,6 +1289,7 @@
       <w:r>
         <w:rPr>
           <w:rFonts w:eastAsia="Meiryo UI" w:hint="eastAsia"/>
+          <w:strike/>
         </w:rPr>
         <w:t>fbx</w:t>
       </w:r>
@@ -1265,12 +1297,14 @@
       <w:r>
         <w:rPr>
           <w:rFonts w:eastAsia="Meiryo UI" w:hint="eastAsia"/>
+          <w:strike/>
         </w:rPr>
         <w:t>入出力時に30fpsを想定している</w:t>
       </w:r>
       <w:r>
         <w:rPr>
           <w:rFonts w:eastAsia="Meiryo UI" w:hint="eastAsia"/>
+          <w:strike/>
         </w:rPr>
         <w:br/>
         <w:t xml:space="preserve">　　　時間に対して30で割って整数にして30を掛ける</w:t>
@@ -1278,6 +1312,7 @@
       <w:r>
         <w:rPr>
           <w:rFonts w:eastAsia="Meiryo UI" w:hint="eastAsia"/>
+          <w:strike/>
         </w:rPr>
         <w:br/>
         <w:t xml:space="preserve">　　　を繰り返すことによる丸め誤差</w:t>
@@ -1287,20 +1322,26 @@
           <w:rFonts w:eastAsia="Meiryo UI" w:hint="eastAsia"/>
         </w:rPr>
         <w:br/>
-        <w:t xml:space="preserve">　　対策</w:t>
       </w:r>
       <w:r>
         <w:rPr>
           <w:rFonts w:eastAsia="Meiryo UI" w:hint="eastAsia"/>
         </w:rPr>
-        <w:br/>
-        <w:t xml:space="preserve">　　　長いモーションについてはモーション長を30の倍数にする</w:t>
+        <w:t xml:space="preserve">　　　</w:t>
       </w:r>
+      <w:proofErr w:type="spellStart"/>
       <w:r>
         <w:rPr>
           <w:rFonts w:eastAsia="Meiryo UI" w:hint="eastAsia"/>
         </w:rPr>
-        <w:br/>
+        <w:t>fbx</w:t>
+      </w:r>
+      <w:proofErr w:type="spellEnd"/>
+      <w:r>
+        <w:rPr>
+          <w:rFonts w:eastAsia="Meiryo UI" w:hint="eastAsia"/>
+        </w:rPr>
+        <w:t>書き出しの際にフレーム長に関する設定が足りていなかった</w:t>
       </w:r>
     </w:p>
     <w:p>
@@ -1309,6 +1350,51 @@
           <w:rFonts w:eastAsia="Meiryo UI"/>
         </w:rPr>
       </w:pPr>
+      <w:r>
+        <w:rPr>
+          <w:rFonts w:eastAsia="Meiryo UI" w:hint="eastAsia"/>
+        </w:rPr>
+        <w:t xml:space="preserve">　　対策</w:t>
+      </w:r>
+      <w:r>
+        <w:rPr>
+          <w:rFonts w:eastAsia="Meiryo UI" w:hint="eastAsia"/>
+        </w:rPr>
+        <w:br/>
+        <w:t xml:space="preserve">　　　</w:t>
+      </w:r>
+      <w:r>
+        <w:rPr>
+          <w:rFonts w:eastAsia="Meiryo UI" w:hint="eastAsia"/>
+          <w:strike/>
+        </w:rPr>
+        <w:t>長いモーションについてはモーション長を30の倍数にする</w:t>
+      </w:r>
+      <w:r>
+        <w:rPr>
+          <w:rFonts w:eastAsia="Meiryo UI" w:hint="eastAsia"/>
+        </w:rPr>
+        <w:br/>
+      </w:r>
+      <w:r>
+        <w:rPr>
+          <w:rFonts w:eastAsia="Meiryo UI" w:hint="eastAsia"/>
+        </w:rPr>
+        <w:t xml:space="preserve">　　状況</w:t>
+      </w:r>
+    </w:p>
+    <w:p>
+      <w:pPr>
+        <w:rPr>
+          <w:rFonts w:eastAsia="Meiryo UI" w:hint="eastAsia"/>
+        </w:rPr>
+      </w:pPr>
+      <w:r>
+        <w:rPr>
+          <w:rFonts w:eastAsia="Meiryo UI" w:hint="eastAsia"/>
+        </w:rPr>
+        <w:t xml:space="preserve">　　　1.0.0.39で解決</w:t>
+      </w:r>
     </w:p>
     <w:p>
       <w:pPr>
@@ -2021,7 +2107,7 @@
 </file>
 
 <file path=word/endnotes.xml><?xml version="1.0" encoding="utf-8"?>
-<w:endnotes xmlns:wpc="http://schemas.microsoft.com/office/word/2010/wordprocessingCanvas" xmlns:cx="http://schemas.microsoft.com/office/drawing/2014/chartex" xmlns:cx1="http://schemas.microsoft.com/office/drawing/2015/9/8/chartex" xmlns:cx2="http://schemas.microsoft.com/office/drawing/2015/10/21/chartex" xmlns:cx3="http://schemas.microsoft.com/office/drawing/2016/5/9/chartex" xmlns:cx4="http://schemas.microsoft.com/office/drawing/2016/5/10/chartex" xmlns:cx5="http://schemas.microsoft.com/office/drawing/2016/5/11/chartex" xmlns:cx6="http://schemas.microsoft.com/office/drawing/2016/5/12/chartex" xmlns:cx7="http://schemas.microsoft.com/office/drawing/2016/5/13/chartex" xmlns:cx8="http://schemas.microsoft.com/office/drawing/2016/5/14/chartex" xmlns:mc="http://schemas.openxmlformats.org/markup-compatibility/2006" xmlns:aink="http://schemas.microsoft.com/office/drawing/2016/ink" xmlns:am3d="http://schemas.microsoft.com/office/drawing/2017/model3d" xmlns:o="urn:schemas-microsoft-com:office:office" xmlns:oel="http://schemas.microsoft.com/office/2019/extlst" xmlns:r="http://schemas.openxmlformats.org/officeDocument/2006/relationships" xmlns:m="http://schemas.openxmlformats.org/officeDocument/2006/math" xmlns:v="urn:schemas-microsoft-com:vml" xmlns:wp14="http://schemas.microsoft.com/office/word/2010/wordprocessingDrawing" xmlns:wp="http://schemas.openxmlformats.org/drawingml/2006/wordprocessingDrawing" xmlns:w10="urn:schemas-microsoft-com:office:word" xmlns:w="http://schemas.openxmlformats.org/wordprocessingml/2006/main" xmlns:w14="http://schemas.microsoft.com/office/word/2010/wordml" xmlns:w15="http://schemas.microsoft.com/office/word/2012/wordml" xmlns:w16cex="http://schemas.microsoft.com/office/word/2018/wordml/cex" xmlns:w16cid="http://schemas.microsoft.com/office/word/2016/wordml/cid" xmlns:w16="http://schemas.microsoft.com/office/word/2018/wordml" xmlns:w16du="http://schemas.microsoft.com/office/word/2023/wordml/word16du" xmlns:w16sdtdh="http://schemas.microsoft.com/office/word/2020/wordml/sdtdatahash" xmlns:w16se="http://schemas.microsoft.com/office/word/2015/wordml/symex" xmlns:wpg="http://schemas.microsoft.com/office/word/2010/wordprocessingGroup" xmlns:wpi="http://schemas.microsoft.com/office/word/2010/wordprocessingInk" xmlns:wne="http://schemas.microsoft.com/office/word/2006/wordml" xmlns:wps="http://schemas.microsoft.com/office/word/2010/wordprocessingShape" mc:Ignorable="w14 w15 w16se w16cid w16 w16cex w16sdtdh w16du wp14">
+<w:endnotes xmlns:wpc="http://schemas.microsoft.com/office/word/2010/wordprocessingCanvas" xmlns:cx="http://schemas.microsoft.com/office/drawing/2014/chartex" xmlns:cx1="http://schemas.microsoft.com/office/drawing/2015/9/8/chartex" xmlns:cx2="http://schemas.microsoft.com/office/drawing/2015/10/21/chartex" xmlns:cx3="http://schemas.microsoft.com/office/drawing/2016/5/9/chartex" xmlns:cx4="http://schemas.microsoft.com/office/drawing/2016/5/10/chartex" xmlns:cx5="http://schemas.microsoft.com/office/drawing/2016/5/11/chartex" xmlns:cx6="http://schemas.microsoft.com/office/drawing/2016/5/12/chartex" xmlns:cx7="http://schemas.microsoft.com/office/drawing/2016/5/13/chartex" xmlns:cx8="http://schemas.microsoft.com/office/drawing/2016/5/14/chartex" xmlns:mc="http://schemas.openxmlformats.org/markup-compatibility/2006" xmlns:aink="http://schemas.microsoft.com/office/drawing/2016/ink" xmlns:am3d="http://schemas.microsoft.com/office/drawing/2017/model3d" xmlns:o="urn:schemas-microsoft-com:office:office" xmlns:oel="http://schemas.microsoft.com/office/2019/extlst" xmlns:r="http://schemas.openxmlformats.org/officeDocument/2006/relationships" xmlns:m="http://schemas.openxmlformats.org/officeDocument/2006/math" xmlns:v="urn:schemas-microsoft-com:vml" xmlns:wp14="http://schemas.microsoft.com/office/word/2010/wordprocessingDrawing" xmlns:wp="http://schemas.openxmlformats.org/drawingml/2006/wordprocessingDrawing" xmlns:w10="urn:schemas-microsoft-com:office:word" xmlns:w="http://schemas.openxmlformats.org/wordprocessingml/2006/main" xmlns:w14="http://schemas.microsoft.com/office/word/2010/wordml" xmlns:w15="http://schemas.microsoft.com/office/word/2012/wordml" xmlns:w16cex="http://schemas.microsoft.com/office/word/2018/wordml/cex" xmlns:w16cid="http://schemas.microsoft.com/office/word/2016/wordml/cid" xmlns:w16="http://schemas.microsoft.com/office/word/2018/wordml" xmlns:w16du="http://schemas.microsoft.com/office/word/2023/wordml/word16du" xmlns:w16sdtdh="http://schemas.microsoft.com/office/word/2020/wordml/sdtdatahash" xmlns:w16sdtfl="http://schemas.microsoft.com/office/word/2024/wordml/sdtformatlock" xmlns:w16se="http://schemas.microsoft.com/office/word/2015/wordml/symex" xmlns:wpg="http://schemas.microsoft.com/office/word/2010/wordprocessingGroup" xmlns:wpi="http://schemas.microsoft.com/office/word/2010/wordprocessingInk" xmlns:wne="http://schemas.microsoft.com/office/word/2006/wordml" xmlns:wps="http://schemas.microsoft.com/office/word/2010/wordprocessingShape" mc:Ignorable="w14 w15 w16se w16cid w16 w16cex w16sdtdh w16sdtfl w16du wp14">
   <w:endnote w:type="separator" w:id="-1">
     <w:p>
       <w:r>
@@ -2040,7 +2126,7 @@
 </file>
 
 <file path=word/footnotes.xml><?xml version="1.0" encoding="utf-8"?>
-<w:footnotes xmlns:wpc="http://schemas.microsoft.com/office/word/2010/wordprocessingCanvas" xmlns:cx="http://schemas.microsoft.com/office/drawing/2014/chartex" xmlns:cx1="http://schemas.microsoft.com/office/drawing/2015/9/8/chartex" xmlns:cx2="http://schemas.microsoft.com/office/drawing/2015/10/21/chartex" xmlns:cx3="http://schemas.microsoft.com/office/drawing/2016/5/9/chartex" xmlns:cx4="http://schemas.microsoft.com/office/drawing/2016/5/10/chartex" xmlns:cx5="http://schemas.microsoft.com/office/drawing/2016/5/11/chartex" xmlns:cx6="http://schemas.microsoft.com/office/drawing/2016/5/12/chartex" xmlns:cx7="http://schemas.microsoft.com/office/drawing/2016/5/13/chartex" xmlns:cx8="http://schemas.microsoft.com/office/drawing/2016/5/14/chartex" xmlns:mc="http://schemas.openxmlformats.org/markup-compatibility/2006" xmlns:aink="http://schemas.microsoft.com/office/drawing/2016/ink" xmlns:am3d="http://schemas.microsoft.com/office/drawing/2017/model3d" xmlns:o="urn:schemas-microsoft-com:office:office" xmlns:oel="http://schemas.microsoft.com/office/2019/extlst" xmlns:r="http://schemas.openxmlformats.org/officeDocument/2006/relationships" xmlns:m="http://schemas.openxmlformats.org/officeDocument/2006/math" xmlns:v="urn:schemas-microsoft-com:vml" xmlns:wp14="http://schemas.microsoft.com/office/word/2010/wordprocessingDrawing" xmlns:wp="http://schemas.openxmlformats.org/drawingml/2006/wordprocessingDrawing" xmlns:w10="urn:schemas-microsoft-com:office:word" xmlns:w="http://schemas.openxmlformats.org/wordprocessingml/2006/main" xmlns:w14="http://schemas.microsoft.com/office/word/2010/wordml" xmlns:w15="http://schemas.microsoft.com/office/word/2012/wordml" xmlns:w16cex="http://schemas.microsoft.com/office/word/2018/wordml/cex" xmlns:w16cid="http://schemas.microsoft.com/office/word/2016/wordml/cid" xmlns:w16="http://schemas.microsoft.com/office/word/2018/wordml" xmlns:w16du="http://schemas.microsoft.com/office/word/2023/wordml/word16du" xmlns:w16sdtdh="http://schemas.microsoft.com/office/word/2020/wordml/sdtdatahash" xmlns:w16se="http://schemas.microsoft.com/office/word/2015/wordml/symex" xmlns:wpg="http://schemas.microsoft.com/office/word/2010/wordprocessingGroup" xmlns:wpi="http://schemas.microsoft.com/office/word/2010/wordprocessingInk" xmlns:wne="http://schemas.microsoft.com/office/word/2006/wordml" xmlns:wps="http://schemas.microsoft.com/office/word/2010/wordprocessingShape" mc:Ignorable="w14 w15 w16se w16cid w16 w16cex w16sdtdh w16du wp14">
+<w:footnotes xmlns:wpc="http://schemas.microsoft.com/office/word/2010/wordprocessingCanvas" xmlns:cx="http://schemas.microsoft.com/office/drawing/2014/chartex" xmlns:cx1="http://schemas.microsoft.com/office/drawing/2015/9/8/chartex" xmlns:cx2="http://schemas.microsoft.com/office/drawing/2015/10/21/chartex" xmlns:cx3="http://schemas.microsoft.com/office/drawing/2016/5/9/chartex" xmlns:cx4="http://schemas.microsoft.com/office/drawing/2016/5/10/chartex" xmlns:cx5="http://schemas.microsoft.com/office/drawing/2016/5/11/chartex" xmlns:cx6="http://schemas.microsoft.com/office/drawing/2016/5/12/chartex" xmlns:cx7="http://schemas.microsoft.com/office/drawing/2016/5/13/chartex" xmlns:cx8="http://schemas.microsoft.com/office/drawing/2016/5/14/chartex" xmlns:mc="http://schemas.openxmlformats.org/markup-compatibility/2006" xmlns:aink="http://schemas.microsoft.com/office/drawing/2016/ink" xmlns:am3d="http://schemas.microsoft.com/office/drawing/2017/model3d" xmlns:o="urn:schemas-microsoft-com:office:office" xmlns:oel="http://schemas.microsoft.com/office/2019/extlst" xmlns:r="http://schemas.openxmlformats.org/officeDocument/2006/relationships" xmlns:m="http://schemas.openxmlformats.org/officeDocument/2006/math" xmlns:v="urn:schemas-microsoft-com:vml" xmlns:wp14="http://schemas.microsoft.com/office/word/2010/wordprocessingDrawing" xmlns:wp="http://schemas.openxmlformats.org/drawingml/2006/wordprocessingDrawing" xmlns:w10="urn:schemas-microsoft-com:office:word" xmlns:w="http://schemas.openxmlformats.org/wordprocessingml/2006/main" xmlns:w14="http://schemas.microsoft.com/office/word/2010/wordml" xmlns:w15="http://schemas.microsoft.com/office/word/2012/wordml" xmlns:w16cex="http://schemas.microsoft.com/office/word/2018/wordml/cex" xmlns:w16cid="http://schemas.microsoft.com/office/word/2016/wordml/cid" xmlns:w16="http://schemas.microsoft.com/office/word/2018/wordml" xmlns:w16du="http://schemas.microsoft.com/office/word/2023/wordml/word16du" xmlns:w16sdtdh="http://schemas.microsoft.com/office/word/2020/wordml/sdtdatahash" xmlns:w16sdtfl="http://schemas.microsoft.com/office/word/2024/wordml/sdtformatlock" xmlns:w16se="http://schemas.microsoft.com/office/word/2015/wordml/symex" xmlns:wpg="http://schemas.microsoft.com/office/word/2010/wordprocessingGroup" xmlns:wpi="http://schemas.microsoft.com/office/word/2010/wordprocessingInk" xmlns:wne="http://schemas.microsoft.com/office/word/2006/wordml" xmlns:wps="http://schemas.microsoft.com/office/word/2010/wordprocessingShape" mc:Ignorable="w14 w15 w16se w16cid w16 w16cex w16sdtdh w16sdtfl w16du wp14">
   <w:footnote w:type="separator" w:id="-1">
     <w:p>
       <w:r>
@@ -2059,7 +2145,7 @@
 </file>
 
 <file path=word/numbering.xml><?xml version="1.0" encoding="utf-8"?>
-<w:numbering xmlns:wpc="http://schemas.microsoft.com/office/word/2010/wordprocessingCanvas" xmlns:cx="http://schemas.microsoft.com/office/drawing/2014/chartex" xmlns:cx1="http://schemas.microsoft.com/office/drawing/2015/9/8/chartex" xmlns:cx2="http://schemas.microsoft.com/office/drawing/2015/10/21/chartex" xmlns:cx3="http://schemas.microsoft.com/office/drawing/2016/5/9/chartex" xmlns:cx4="http://schemas.microsoft.com/office/drawing/2016/5/10/chartex" xmlns:cx5="http://schemas.microsoft.com/office/drawing/2016/5/11/chartex" xmlns:cx6="http://schemas.microsoft.com/office/drawing/2016/5/12/chartex" xmlns:cx7="http://schemas.microsoft.com/office/drawing/2016/5/13/chartex" xmlns:cx8="http://schemas.microsoft.com/office/drawing/2016/5/14/chartex" xmlns:mc="http://schemas.openxmlformats.org/markup-compatibility/2006" xmlns:aink="http://schemas.microsoft.com/office/drawing/2016/ink" xmlns:am3d="http://schemas.microsoft.com/office/drawing/2017/model3d" xmlns:o="urn:schemas-microsoft-com:office:office" xmlns:oel="http://schemas.microsoft.com/office/2019/extlst" xmlns:r="http://schemas.openxmlformats.org/officeDocument/2006/relationships" xmlns:m="http://schemas.openxmlformats.org/officeDocument/2006/math" xmlns:v="urn:schemas-microsoft-com:vml" xmlns:wp14="http://schemas.microsoft.com/office/word/2010/wordprocessingDrawing" xmlns:wp="http://schemas.openxmlformats.org/drawingml/2006/wordprocessingDrawing" xmlns:w10="urn:schemas-microsoft-com:office:word" xmlns:w="http://schemas.openxmlformats.org/wordprocessingml/2006/main" xmlns:w14="http://schemas.microsoft.com/office/word/2010/wordml" xmlns:w15="http://schemas.microsoft.com/office/word/2012/wordml" xmlns:w16cex="http://schemas.microsoft.com/office/word/2018/wordml/cex" xmlns:w16cid="http://schemas.microsoft.com/office/word/2016/wordml/cid" xmlns:w16="http://schemas.microsoft.com/office/word/2018/wordml" xmlns:w16du="http://schemas.microsoft.com/office/word/2023/wordml/word16du" xmlns:w16sdtdh="http://schemas.microsoft.com/office/word/2020/wordml/sdtdatahash" xmlns:w16se="http://schemas.microsoft.com/office/word/2015/wordml/symex" xmlns:wpg="http://schemas.microsoft.com/office/word/2010/wordprocessingGroup" xmlns:wpi="http://schemas.microsoft.com/office/word/2010/wordprocessingInk" xmlns:wne="http://schemas.microsoft.com/office/word/2006/wordml" xmlns:wps="http://schemas.microsoft.com/office/word/2010/wordprocessingShape" mc:Ignorable="w14 w15 w16se w16cid w16 w16cex w16sdtdh w16du wp14">
+<w:numbering xmlns:wpc="http://schemas.microsoft.com/office/word/2010/wordprocessingCanvas" xmlns:cx="http://schemas.microsoft.com/office/drawing/2014/chartex" xmlns:cx1="http://schemas.microsoft.com/office/drawing/2015/9/8/chartex" xmlns:cx2="http://schemas.microsoft.com/office/drawing/2015/10/21/chartex" xmlns:cx3="http://schemas.microsoft.com/office/drawing/2016/5/9/chartex" xmlns:cx4="http://schemas.microsoft.com/office/drawing/2016/5/10/chartex" xmlns:cx5="http://schemas.microsoft.com/office/drawing/2016/5/11/chartex" xmlns:cx6="http://schemas.microsoft.com/office/drawing/2016/5/12/chartex" xmlns:cx7="http://schemas.microsoft.com/office/drawing/2016/5/13/chartex" xmlns:cx8="http://schemas.microsoft.com/office/drawing/2016/5/14/chartex" xmlns:mc="http://schemas.openxmlformats.org/markup-compatibility/2006" xmlns:aink="http://schemas.microsoft.com/office/drawing/2016/ink" xmlns:am3d="http://schemas.microsoft.com/office/drawing/2017/model3d" xmlns:o="urn:schemas-microsoft-com:office:office" xmlns:oel="http://schemas.microsoft.com/office/2019/extlst" xmlns:r="http://schemas.openxmlformats.org/officeDocument/2006/relationships" xmlns:m="http://schemas.openxmlformats.org/officeDocument/2006/math" xmlns:v="urn:schemas-microsoft-com:vml" xmlns:wp14="http://schemas.microsoft.com/office/word/2010/wordprocessingDrawing" xmlns:wp="http://schemas.openxmlformats.org/drawingml/2006/wordprocessingDrawing" xmlns:w10="urn:schemas-microsoft-com:office:word" xmlns:w="http://schemas.openxmlformats.org/wordprocessingml/2006/main" xmlns:w14="http://schemas.microsoft.com/office/word/2010/wordml" xmlns:w15="http://schemas.microsoft.com/office/word/2012/wordml" xmlns:w16cex="http://schemas.microsoft.com/office/word/2018/wordml/cex" xmlns:w16cid="http://schemas.microsoft.com/office/word/2016/wordml/cid" xmlns:w16="http://schemas.microsoft.com/office/word/2018/wordml" xmlns:w16du="http://schemas.microsoft.com/office/word/2023/wordml/word16du" xmlns:w16sdtdh="http://schemas.microsoft.com/office/word/2020/wordml/sdtdatahash" xmlns:w16sdtfl="http://schemas.microsoft.com/office/word/2024/wordml/sdtformatlock" xmlns:w16se="http://schemas.microsoft.com/office/word/2015/wordml/symex" xmlns:wpg="http://schemas.microsoft.com/office/word/2010/wordprocessingGroup" xmlns:wpi="http://schemas.microsoft.com/office/word/2010/wordprocessingInk" xmlns:wne="http://schemas.microsoft.com/office/word/2006/wordml" xmlns:wps="http://schemas.microsoft.com/office/word/2010/wordprocessingShape" mc:Ignorable="w14 w15 w16se w16cid w16 w16cex w16sdtdh w16sdtfl w16du wp14">
   <w:abstractNum w:abstractNumId="0" w15:restartNumberingAfterBreak="0">
     <w:nsid w:val="FFFFFF7C"/>
     <w:multiLevelType w:val="singleLevel"/>
@@ -3731,7 +3817,7 @@
 </file>
 
 <file path=word/styles.xml><?xml version="1.0" encoding="utf-8"?>
-<w:styles xmlns:mc="http://schemas.openxmlformats.org/markup-compatibility/2006" xmlns:r="http://schemas.openxmlformats.org/officeDocument/2006/relationships" xmlns:w="http://schemas.openxmlformats.org/wordprocessingml/2006/main" xmlns:w14="http://schemas.microsoft.com/office/word/2010/wordml" xmlns:w15="http://schemas.microsoft.com/office/word/2012/wordml" xmlns:w16cex="http://schemas.microsoft.com/office/word/2018/wordml/cex" xmlns:w16cid="http://schemas.microsoft.com/office/word/2016/wordml/cid" xmlns:w16="http://schemas.microsoft.com/office/word/2018/wordml" xmlns:w16du="http://schemas.microsoft.com/office/word/2023/wordml/word16du" xmlns:w16sdtdh="http://schemas.microsoft.com/office/word/2020/wordml/sdtdatahash" xmlns:w16se="http://schemas.microsoft.com/office/word/2015/wordml/symex" mc:Ignorable="w14 w15 w16se w16cid w16 w16cex w16sdtdh w16du">
+<w:styles xmlns:mc="http://schemas.openxmlformats.org/markup-compatibility/2006" xmlns:r="http://schemas.openxmlformats.org/officeDocument/2006/relationships" xmlns:w="http://schemas.openxmlformats.org/wordprocessingml/2006/main" xmlns:w14="http://schemas.microsoft.com/office/word/2010/wordml" xmlns:w15="http://schemas.microsoft.com/office/word/2012/wordml" xmlns:w16cex="http://schemas.microsoft.com/office/word/2018/wordml/cex" xmlns:w16cid="http://schemas.microsoft.com/office/word/2016/wordml/cid" xmlns:w16="http://schemas.microsoft.com/office/word/2018/wordml" xmlns:w16du="http://schemas.microsoft.com/office/word/2023/wordml/word16du" xmlns:w16sdtdh="http://schemas.microsoft.com/office/word/2020/wordml/sdtdatahash" xmlns:w16sdtfl="http://schemas.microsoft.com/office/word/2024/wordml/sdtformatlock" xmlns:w16se="http://schemas.microsoft.com/office/word/2015/wordml/symex" mc:Ignorable="w14 w15 w16se w16cid w16 w16cex w16sdtdh w16sdtfl w16du">
   <w:docDefaults>
     <w:rPrDefault>
       <w:rPr>
@@ -29040,7 +29126,139 @@
 </file>
 
 <file path=customXml/item1.xml><?xml version="1.0" encoding="utf-8"?>
-<b:Sources xmlns:b="http://schemas.openxmlformats.org/officeDocument/2006/bibliography" xmlns="http://schemas.openxmlformats.org/officeDocument/2006/bibliography" SelectedStyle="\APASixthEditionOfficeOnline.xsl" StyleName="APA" Version="6"/>
+<p:properties xmlns:p="http://schemas.microsoft.com/office/2006/metadata/properties" xmlns:xsi="http://www.w3.org/2001/XMLSchema-instance" xmlns:pc="http://schemas.microsoft.com/office/infopath/2007/PartnerControls">
+  <documentManagement>
+    <LocLastLocAttemptVersionTypeLookup xmlns="4873beb7-5857-4685-be1f-d57550cc96cc" xsi:nil="true"/>
+    <MarketSpecific xmlns="4873beb7-5857-4685-be1f-d57550cc96cc">false</MarketSpecific>
+    <ApprovalStatus xmlns="4873beb7-5857-4685-be1f-d57550cc96cc">InProgress</ApprovalStatus>
+    <LocComments xmlns="4873beb7-5857-4685-be1f-d57550cc96cc" xsi:nil="true"/>
+    <DirectSourceMarket xmlns="4873beb7-5857-4685-be1f-d57550cc96cc" xsi:nil="true"/>
+    <LocPublishedLinkedAssetsLookup xmlns="4873beb7-5857-4685-be1f-d57550cc96cc" xsi:nil="true"/>
+    <ThumbnailAssetId xmlns="4873beb7-5857-4685-be1f-d57550cc96cc" xsi:nil="true"/>
+    <PrimaryImageGen xmlns="4873beb7-5857-4685-be1f-d57550cc96cc">true</PrimaryImageGen>
+    <LegacyData xmlns="4873beb7-5857-4685-be1f-d57550cc96cc" xsi:nil="true"/>
+    <LocNewPublishedVersionLookup xmlns="4873beb7-5857-4685-be1f-d57550cc96cc" xsi:nil="true"/>
+    <NumericId xmlns="4873beb7-5857-4685-be1f-d57550cc96cc">102787001</NumericId>
+    <TPFriendlyName xmlns="4873beb7-5857-4685-be1f-d57550cc96cc" xsi:nil="true"/>
+    <LocOverallPublishStatusLookup xmlns="4873beb7-5857-4685-be1f-d57550cc96cc" xsi:nil="true"/>
+    <LocRecommendedHandoff xmlns="4873beb7-5857-4685-be1f-d57550cc96cc" xsi:nil="true"/>
+    <BlockPublish xmlns="4873beb7-5857-4685-be1f-d57550cc96cc">false</BlockPublish>
+    <BusinessGroup xmlns="4873beb7-5857-4685-be1f-d57550cc96cc" xsi:nil="true"/>
+    <OpenTemplate xmlns="4873beb7-5857-4685-be1f-d57550cc96cc">true</OpenTemplate>
+    <SourceTitle xmlns="4873beb7-5857-4685-be1f-d57550cc96cc" xsi:nil="true"/>
+    <LocOverallLocStatusLookup xmlns="4873beb7-5857-4685-be1f-d57550cc96cc" xsi:nil="true"/>
+    <APEditor xmlns="4873beb7-5857-4685-be1f-d57550cc96cc">
+      <UserInfo>
+        <DisplayName/>
+        <AccountId xsi:nil="true"/>
+        <AccountType/>
+      </UserInfo>
+    </APEditor>
+    <UALocComments xmlns="4873beb7-5857-4685-be1f-d57550cc96cc" xsi:nil="true"/>
+    <IntlLangReviewDate xmlns="4873beb7-5857-4685-be1f-d57550cc96cc" xsi:nil="true"/>
+    <PublishStatusLookup xmlns="4873beb7-5857-4685-be1f-d57550cc96cc">
+      <Value>1343188</Value>
+    </PublishStatusLookup>
+    <ParentAssetId xmlns="4873beb7-5857-4685-be1f-d57550cc96cc" xsi:nil="true"/>
+    <FeatureTagsTaxHTField0 xmlns="4873beb7-5857-4685-be1f-d57550cc96cc">
+      <Terms xmlns="http://schemas.microsoft.com/office/infopath/2007/PartnerControls"/>
+    </FeatureTagsTaxHTField0>
+    <MachineTranslated xmlns="4873beb7-5857-4685-be1f-d57550cc96cc">false</MachineTranslated>
+    <Providers xmlns="4873beb7-5857-4685-be1f-d57550cc96cc" xsi:nil="true"/>
+    <OriginalSourceMarket xmlns="4873beb7-5857-4685-be1f-d57550cc96cc" xsi:nil="true"/>
+    <APDescription xmlns="4873beb7-5857-4685-be1f-d57550cc96cc" xsi:nil="true"/>
+    <ContentItem xmlns="4873beb7-5857-4685-be1f-d57550cc96cc" xsi:nil="true"/>
+    <ClipArtFilename xmlns="4873beb7-5857-4685-be1f-d57550cc96cc" xsi:nil="true"/>
+    <TPInstallLocation xmlns="4873beb7-5857-4685-be1f-d57550cc96cc" xsi:nil="true"/>
+    <TimesCloned xmlns="4873beb7-5857-4685-be1f-d57550cc96cc" xsi:nil="true"/>
+    <PublishTargets xmlns="4873beb7-5857-4685-be1f-d57550cc96cc">OfficeOnlineVNext</PublishTargets>
+    <AcquiredFrom xmlns="4873beb7-5857-4685-be1f-d57550cc96cc">Internal MS</AcquiredFrom>
+    <AssetStart xmlns="4873beb7-5857-4685-be1f-d57550cc96cc">2011-11-23T17:29:00+00:00</AssetStart>
+    <FriendlyTitle xmlns="4873beb7-5857-4685-be1f-d57550cc96cc" xsi:nil="true"/>
+    <Provider xmlns="4873beb7-5857-4685-be1f-d57550cc96cc" xsi:nil="true"/>
+    <LastHandOff xmlns="4873beb7-5857-4685-be1f-d57550cc96cc" xsi:nil="true"/>
+    <TPClientViewer xmlns="4873beb7-5857-4685-be1f-d57550cc96cc" xsi:nil="true"/>
+    <TemplateStatus xmlns="4873beb7-5857-4685-be1f-d57550cc96cc">Complete</TemplateStatus>
+    <Downloads xmlns="4873beb7-5857-4685-be1f-d57550cc96cc">0</Downloads>
+    <OOCacheId xmlns="4873beb7-5857-4685-be1f-d57550cc96cc" xsi:nil="true"/>
+    <IsDeleted xmlns="4873beb7-5857-4685-be1f-d57550cc96cc">false</IsDeleted>
+    <LocPublishedDependentAssetsLookup xmlns="4873beb7-5857-4685-be1f-d57550cc96cc" xsi:nil="true"/>
+    <AssetExpire xmlns="4873beb7-5857-4685-be1f-d57550cc96cc">2029-05-12T07:00:00+00:00</AssetExpire>
+    <CSXSubmissionMarket xmlns="4873beb7-5857-4685-be1f-d57550cc96cc" xsi:nil="true"/>
+    <DSATActionTaken xmlns="4873beb7-5857-4685-be1f-d57550cc96cc" xsi:nil="true"/>
+    <SubmitterId xmlns="4873beb7-5857-4685-be1f-d57550cc96cc" xsi:nil="true"/>
+    <EditorialTags xmlns="4873beb7-5857-4685-be1f-d57550cc96cc" xsi:nil="true"/>
+    <TPExecutable xmlns="4873beb7-5857-4685-be1f-d57550cc96cc" xsi:nil="true"/>
+    <CSXSubmissionDate xmlns="4873beb7-5857-4685-be1f-d57550cc96cc" xsi:nil="true"/>
+    <CSXUpdate xmlns="4873beb7-5857-4685-be1f-d57550cc96cc">false</CSXUpdate>
+    <AssetType xmlns="4873beb7-5857-4685-be1f-d57550cc96cc">TP</AssetType>
+    <ApprovalLog xmlns="4873beb7-5857-4685-be1f-d57550cc96cc" xsi:nil="true"/>
+    <BugNumber xmlns="4873beb7-5857-4685-be1f-d57550cc96cc" xsi:nil="true"/>
+    <OriginAsset xmlns="4873beb7-5857-4685-be1f-d57550cc96cc" xsi:nil="true"/>
+    <TPComponent xmlns="4873beb7-5857-4685-be1f-d57550cc96cc" xsi:nil="true"/>
+    <Milestone xmlns="4873beb7-5857-4685-be1f-d57550cc96cc" xsi:nil="true"/>
+    <RecommendationsModifier xmlns="4873beb7-5857-4685-be1f-d57550cc96cc" xsi:nil="true"/>
+    <AssetId xmlns="4873beb7-5857-4685-be1f-d57550cc96cc">TP102787001</AssetId>
+    <PolicheckWords xmlns="4873beb7-5857-4685-be1f-d57550cc96cc" xsi:nil="true"/>
+    <TPLaunchHelpLink xmlns="4873beb7-5857-4685-be1f-d57550cc96cc" xsi:nil="true"/>
+    <IntlLocPriority xmlns="4873beb7-5857-4685-be1f-d57550cc96cc" xsi:nil="true"/>
+    <TPApplication xmlns="4873beb7-5857-4685-be1f-d57550cc96cc" xsi:nil="true"/>
+    <IntlLangReviewer xmlns="4873beb7-5857-4685-be1f-d57550cc96cc" xsi:nil="true"/>
+    <HandoffToMSDN xmlns="4873beb7-5857-4685-be1f-d57550cc96cc" xsi:nil="true"/>
+    <PlannedPubDate xmlns="4873beb7-5857-4685-be1f-d57550cc96cc" xsi:nil="true"/>
+    <CrawlForDependencies xmlns="4873beb7-5857-4685-be1f-d57550cc96cc">false</CrawlForDependencies>
+    <LocLastLocAttemptVersionLookup xmlns="4873beb7-5857-4685-be1f-d57550cc96cc">693888</LocLastLocAttemptVersionLookup>
+    <LocProcessedForHandoffsLookup xmlns="4873beb7-5857-4685-be1f-d57550cc96cc" xsi:nil="true"/>
+    <TrustLevel xmlns="4873beb7-5857-4685-be1f-d57550cc96cc">1 Microsoft Managed Content</TrustLevel>
+    <CampaignTagsTaxHTField0 xmlns="4873beb7-5857-4685-be1f-d57550cc96cc">
+      <Terms xmlns="http://schemas.microsoft.com/office/infopath/2007/PartnerControls"/>
+    </CampaignTagsTaxHTField0>
+    <TPNamespace xmlns="4873beb7-5857-4685-be1f-d57550cc96cc" xsi:nil="true"/>
+    <LocOverallPreviewStatusLookup xmlns="4873beb7-5857-4685-be1f-d57550cc96cc" xsi:nil="true"/>
+    <TaxCatchAll xmlns="4873beb7-5857-4685-be1f-d57550cc96cc"/>
+    <IsSearchable xmlns="4873beb7-5857-4685-be1f-d57550cc96cc">false</IsSearchable>
+    <TemplateTemplateType xmlns="4873beb7-5857-4685-be1f-d57550cc96cc">Word Document Template</TemplateTemplateType>
+    <Markets xmlns="4873beb7-5857-4685-be1f-d57550cc96cc"/>
+    <IntlLangReview xmlns="4873beb7-5857-4685-be1f-d57550cc96cc" xsi:nil="true"/>
+    <UAProjectedTotalWords xmlns="4873beb7-5857-4685-be1f-d57550cc96cc" xsi:nil="true"/>
+    <OutputCachingOn xmlns="4873beb7-5857-4685-be1f-d57550cc96cc">false</OutputCachingOn>
+    <AverageRating xmlns="4873beb7-5857-4685-be1f-d57550cc96cc" xsi:nil="true"/>
+    <LocMarketGroupTiers2 xmlns="4873beb7-5857-4685-be1f-d57550cc96cc" xsi:nil="true"/>
+    <APAuthor xmlns="4873beb7-5857-4685-be1f-d57550cc96cc">
+      <UserInfo>
+        <DisplayName>REDMOND\v-namall</DisplayName>
+        <AccountId>978</AccountId>
+        <AccountType/>
+      </UserInfo>
+    </APAuthor>
+    <TPCommandLine xmlns="4873beb7-5857-4685-be1f-d57550cc96cc" xsi:nil="true"/>
+    <LocManualTestRequired xmlns="4873beb7-5857-4685-be1f-d57550cc96cc">false</LocManualTestRequired>
+    <TPAppVersion xmlns="4873beb7-5857-4685-be1f-d57550cc96cc" xsi:nil="true"/>
+    <EditorialStatus xmlns="4873beb7-5857-4685-be1f-d57550cc96cc">Complete</EditorialStatus>
+    <LocProcessedForMarketsLookup xmlns="4873beb7-5857-4685-be1f-d57550cc96cc" xsi:nil="true"/>
+    <LastModifiedDateTime xmlns="4873beb7-5857-4685-be1f-d57550cc96cc" xsi:nil="true"/>
+    <TPLaunchHelpLinkType xmlns="4873beb7-5857-4685-be1f-d57550cc96cc">Template</TPLaunchHelpLinkType>
+    <ScenarioTagsTaxHTField0 xmlns="4873beb7-5857-4685-be1f-d57550cc96cc">
+      <Terms xmlns="http://schemas.microsoft.com/office/infopath/2007/PartnerControls"/>
+    </ScenarioTagsTaxHTField0>
+    <OriginalRelease xmlns="4873beb7-5857-4685-be1f-d57550cc96cc">14</OriginalRelease>
+    <LocalizationTagsTaxHTField0 xmlns="4873beb7-5857-4685-be1f-d57550cc96cc">
+      <Terms xmlns="http://schemas.microsoft.com/office/infopath/2007/PartnerControls"/>
+    </LocalizationTagsTaxHTField0>
+    <Manager xmlns="4873beb7-5857-4685-be1f-d57550cc96cc" xsi:nil="true"/>
+    <UALocRecommendation xmlns="4873beb7-5857-4685-be1f-d57550cc96cc">Localize</UALocRecommendation>
+    <LocOverallHandbackStatusLookup xmlns="4873beb7-5857-4685-be1f-d57550cc96cc" xsi:nil="true"/>
+    <ArtSampleDocs xmlns="4873beb7-5857-4685-be1f-d57550cc96cc" xsi:nil="true"/>
+    <UACurrentWords xmlns="4873beb7-5857-4685-be1f-d57550cc96cc" xsi:nil="true"/>
+    <ShowIn xmlns="4873beb7-5857-4685-be1f-d57550cc96cc">Show everywhere</ShowIn>
+    <CSXHash xmlns="4873beb7-5857-4685-be1f-d57550cc96cc" xsi:nil="true"/>
+    <VoteCount xmlns="4873beb7-5857-4685-be1f-d57550cc96cc" xsi:nil="true"/>
+    <InternalTagsTaxHTField0 xmlns="4873beb7-5857-4685-be1f-d57550cc96cc">
+      <Terms xmlns="http://schemas.microsoft.com/office/infopath/2007/PartnerControls"/>
+    </InternalTagsTaxHTField0>
+    <UANotes xmlns="4873beb7-5857-4685-be1f-d57550cc96cc" xsi:nil="true"/>
+  </documentManagement>
+</p:properties>
 </file>
 
 <file path=customXml/item2.xml><?xml version="1.0" encoding="utf-8"?>
@@ -30084,145 +30302,15 @@
 </file>
 
 <file path=customXml/item3.xml><?xml version="1.0" encoding="utf-8"?>
-<p:properties xmlns:p="http://schemas.microsoft.com/office/2006/metadata/properties" xmlns:xsi="http://www.w3.org/2001/XMLSchema-instance" xmlns:pc="http://schemas.microsoft.com/office/infopath/2007/PartnerControls">
-  <documentManagement>
-    <LocLastLocAttemptVersionTypeLookup xmlns="4873beb7-5857-4685-be1f-d57550cc96cc" xsi:nil="true"/>
-    <MarketSpecific xmlns="4873beb7-5857-4685-be1f-d57550cc96cc">false</MarketSpecific>
-    <ApprovalStatus xmlns="4873beb7-5857-4685-be1f-d57550cc96cc">InProgress</ApprovalStatus>
-    <LocComments xmlns="4873beb7-5857-4685-be1f-d57550cc96cc" xsi:nil="true"/>
-    <DirectSourceMarket xmlns="4873beb7-5857-4685-be1f-d57550cc96cc" xsi:nil="true"/>
-    <LocPublishedLinkedAssetsLookup xmlns="4873beb7-5857-4685-be1f-d57550cc96cc" xsi:nil="true"/>
-    <ThumbnailAssetId xmlns="4873beb7-5857-4685-be1f-d57550cc96cc" xsi:nil="true"/>
-    <PrimaryImageGen xmlns="4873beb7-5857-4685-be1f-d57550cc96cc">true</PrimaryImageGen>
-    <LegacyData xmlns="4873beb7-5857-4685-be1f-d57550cc96cc" xsi:nil="true"/>
-    <LocNewPublishedVersionLookup xmlns="4873beb7-5857-4685-be1f-d57550cc96cc" xsi:nil="true"/>
-    <NumericId xmlns="4873beb7-5857-4685-be1f-d57550cc96cc">102787001</NumericId>
-    <TPFriendlyName xmlns="4873beb7-5857-4685-be1f-d57550cc96cc" xsi:nil="true"/>
-    <LocOverallPublishStatusLookup xmlns="4873beb7-5857-4685-be1f-d57550cc96cc" xsi:nil="true"/>
-    <LocRecommendedHandoff xmlns="4873beb7-5857-4685-be1f-d57550cc96cc" xsi:nil="true"/>
-    <BlockPublish xmlns="4873beb7-5857-4685-be1f-d57550cc96cc">false</BlockPublish>
-    <BusinessGroup xmlns="4873beb7-5857-4685-be1f-d57550cc96cc" xsi:nil="true"/>
-    <OpenTemplate xmlns="4873beb7-5857-4685-be1f-d57550cc96cc">true</OpenTemplate>
-    <SourceTitle xmlns="4873beb7-5857-4685-be1f-d57550cc96cc" xsi:nil="true"/>
-    <LocOverallLocStatusLookup xmlns="4873beb7-5857-4685-be1f-d57550cc96cc" xsi:nil="true"/>
-    <APEditor xmlns="4873beb7-5857-4685-be1f-d57550cc96cc">
-      <UserInfo>
-        <DisplayName/>
-        <AccountId xsi:nil="true"/>
-        <AccountType/>
-      </UserInfo>
-    </APEditor>
-    <UALocComments xmlns="4873beb7-5857-4685-be1f-d57550cc96cc" xsi:nil="true"/>
-    <IntlLangReviewDate xmlns="4873beb7-5857-4685-be1f-d57550cc96cc" xsi:nil="true"/>
-    <PublishStatusLookup xmlns="4873beb7-5857-4685-be1f-d57550cc96cc">
-      <Value>1343188</Value>
-    </PublishStatusLookup>
-    <ParentAssetId xmlns="4873beb7-5857-4685-be1f-d57550cc96cc" xsi:nil="true"/>
-    <FeatureTagsTaxHTField0 xmlns="4873beb7-5857-4685-be1f-d57550cc96cc">
-      <Terms xmlns="http://schemas.microsoft.com/office/infopath/2007/PartnerControls"/>
-    </FeatureTagsTaxHTField0>
-    <MachineTranslated xmlns="4873beb7-5857-4685-be1f-d57550cc96cc">false</MachineTranslated>
-    <Providers xmlns="4873beb7-5857-4685-be1f-d57550cc96cc" xsi:nil="true"/>
-    <OriginalSourceMarket xmlns="4873beb7-5857-4685-be1f-d57550cc96cc" xsi:nil="true"/>
-    <APDescription xmlns="4873beb7-5857-4685-be1f-d57550cc96cc" xsi:nil="true"/>
-    <ContentItem xmlns="4873beb7-5857-4685-be1f-d57550cc96cc" xsi:nil="true"/>
-    <ClipArtFilename xmlns="4873beb7-5857-4685-be1f-d57550cc96cc" xsi:nil="true"/>
-    <TPInstallLocation xmlns="4873beb7-5857-4685-be1f-d57550cc96cc" xsi:nil="true"/>
-    <TimesCloned xmlns="4873beb7-5857-4685-be1f-d57550cc96cc" xsi:nil="true"/>
-    <PublishTargets xmlns="4873beb7-5857-4685-be1f-d57550cc96cc">OfficeOnlineVNext</PublishTargets>
-    <AcquiredFrom xmlns="4873beb7-5857-4685-be1f-d57550cc96cc">Internal MS</AcquiredFrom>
-    <AssetStart xmlns="4873beb7-5857-4685-be1f-d57550cc96cc">2011-11-23T17:29:00+00:00</AssetStart>
-    <FriendlyTitle xmlns="4873beb7-5857-4685-be1f-d57550cc96cc" xsi:nil="true"/>
-    <Provider xmlns="4873beb7-5857-4685-be1f-d57550cc96cc" xsi:nil="true"/>
-    <LastHandOff xmlns="4873beb7-5857-4685-be1f-d57550cc96cc" xsi:nil="true"/>
-    <TPClientViewer xmlns="4873beb7-5857-4685-be1f-d57550cc96cc" xsi:nil="true"/>
-    <TemplateStatus xmlns="4873beb7-5857-4685-be1f-d57550cc96cc">Complete</TemplateStatus>
-    <Downloads xmlns="4873beb7-5857-4685-be1f-d57550cc96cc">0</Downloads>
-    <OOCacheId xmlns="4873beb7-5857-4685-be1f-d57550cc96cc" xsi:nil="true"/>
-    <IsDeleted xmlns="4873beb7-5857-4685-be1f-d57550cc96cc">false</IsDeleted>
-    <LocPublishedDependentAssetsLookup xmlns="4873beb7-5857-4685-be1f-d57550cc96cc" xsi:nil="true"/>
-    <AssetExpire xmlns="4873beb7-5857-4685-be1f-d57550cc96cc">2029-05-12T07:00:00+00:00</AssetExpire>
-    <CSXSubmissionMarket xmlns="4873beb7-5857-4685-be1f-d57550cc96cc" xsi:nil="true"/>
-    <DSATActionTaken xmlns="4873beb7-5857-4685-be1f-d57550cc96cc" xsi:nil="true"/>
-    <SubmitterId xmlns="4873beb7-5857-4685-be1f-d57550cc96cc" xsi:nil="true"/>
-    <EditorialTags xmlns="4873beb7-5857-4685-be1f-d57550cc96cc" xsi:nil="true"/>
-    <TPExecutable xmlns="4873beb7-5857-4685-be1f-d57550cc96cc" xsi:nil="true"/>
-    <CSXSubmissionDate xmlns="4873beb7-5857-4685-be1f-d57550cc96cc" xsi:nil="true"/>
-    <CSXUpdate xmlns="4873beb7-5857-4685-be1f-d57550cc96cc">false</CSXUpdate>
-    <AssetType xmlns="4873beb7-5857-4685-be1f-d57550cc96cc">TP</AssetType>
-    <ApprovalLog xmlns="4873beb7-5857-4685-be1f-d57550cc96cc" xsi:nil="true"/>
-    <BugNumber xmlns="4873beb7-5857-4685-be1f-d57550cc96cc" xsi:nil="true"/>
-    <OriginAsset xmlns="4873beb7-5857-4685-be1f-d57550cc96cc" xsi:nil="true"/>
-    <TPComponent xmlns="4873beb7-5857-4685-be1f-d57550cc96cc" xsi:nil="true"/>
-    <Milestone xmlns="4873beb7-5857-4685-be1f-d57550cc96cc" xsi:nil="true"/>
-    <RecommendationsModifier xmlns="4873beb7-5857-4685-be1f-d57550cc96cc" xsi:nil="true"/>
-    <AssetId xmlns="4873beb7-5857-4685-be1f-d57550cc96cc">TP102787001</AssetId>
-    <PolicheckWords xmlns="4873beb7-5857-4685-be1f-d57550cc96cc" xsi:nil="true"/>
-    <TPLaunchHelpLink xmlns="4873beb7-5857-4685-be1f-d57550cc96cc" xsi:nil="true"/>
-    <IntlLocPriority xmlns="4873beb7-5857-4685-be1f-d57550cc96cc" xsi:nil="true"/>
-    <TPApplication xmlns="4873beb7-5857-4685-be1f-d57550cc96cc" xsi:nil="true"/>
-    <IntlLangReviewer xmlns="4873beb7-5857-4685-be1f-d57550cc96cc" xsi:nil="true"/>
-    <HandoffToMSDN xmlns="4873beb7-5857-4685-be1f-d57550cc96cc" xsi:nil="true"/>
-    <PlannedPubDate xmlns="4873beb7-5857-4685-be1f-d57550cc96cc" xsi:nil="true"/>
-    <CrawlForDependencies xmlns="4873beb7-5857-4685-be1f-d57550cc96cc">false</CrawlForDependencies>
-    <LocLastLocAttemptVersionLookup xmlns="4873beb7-5857-4685-be1f-d57550cc96cc">693888</LocLastLocAttemptVersionLookup>
-    <LocProcessedForHandoffsLookup xmlns="4873beb7-5857-4685-be1f-d57550cc96cc" xsi:nil="true"/>
-    <TrustLevel xmlns="4873beb7-5857-4685-be1f-d57550cc96cc">1 Microsoft Managed Content</TrustLevel>
-    <CampaignTagsTaxHTField0 xmlns="4873beb7-5857-4685-be1f-d57550cc96cc">
-      <Terms xmlns="http://schemas.microsoft.com/office/infopath/2007/PartnerControls"/>
-    </CampaignTagsTaxHTField0>
-    <TPNamespace xmlns="4873beb7-5857-4685-be1f-d57550cc96cc" xsi:nil="true"/>
-    <LocOverallPreviewStatusLookup xmlns="4873beb7-5857-4685-be1f-d57550cc96cc" xsi:nil="true"/>
-    <TaxCatchAll xmlns="4873beb7-5857-4685-be1f-d57550cc96cc"/>
-    <IsSearchable xmlns="4873beb7-5857-4685-be1f-d57550cc96cc">false</IsSearchable>
-    <TemplateTemplateType xmlns="4873beb7-5857-4685-be1f-d57550cc96cc">Word Document Template</TemplateTemplateType>
-    <Markets xmlns="4873beb7-5857-4685-be1f-d57550cc96cc"/>
-    <IntlLangReview xmlns="4873beb7-5857-4685-be1f-d57550cc96cc" xsi:nil="true"/>
-    <UAProjectedTotalWords xmlns="4873beb7-5857-4685-be1f-d57550cc96cc" xsi:nil="true"/>
-    <OutputCachingOn xmlns="4873beb7-5857-4685-be1f-d57550cc96cc">false</OutputCachingOn>
-    <AverageRating xmlns="4873beb7-5857-4685-be1f-d57550cc96cc" xsi:nil="true"/>
-    <LocMarketGroupTiers2 xmlns="4873beb7-5857-4685-be1f-d57550cc96cc" xsi:nil="true"/>
-    <APAuthor xmlns="4873beb7-5857-4685-be1f-d57550cc96cc">
-      <UserInfo>
-        <DisplayName>REDMOND\v-namall</DisplayName>
-        <AccountId>978</AccountId>
-        <AccountType/>
-      </UserInfo>
-    </APAuthor>
-    <TPCommandLine xmlns="4873beb7-5857-4685-be1f-d57550cc96cc" xsi:nil="true"/>
-    <LocManualTestRequired xmlns="4873beb7-5857-4685-be1f-d57550cc96cc">false</LocManualTestRequired>
-    <TPAppVersion xmlns="4873beb7-5857-4685-be1f-d57550cc96cc" xsi:nil="true"/>
-    <EditorialStatus xmlns="4873beb7-5857-4685-be1f-d57550cc96cc">Complete</EditorialStatus>
-    <LocProcessedForMarketsLookup xmlns="4873beb7-5857-4685-be1f-d57550cc96cc" xsi:nil="true"/>
-    <LastModifiedDateTime xmlns="4873beb7-5857-4685-be1f-d57550cc96cc" xsi:nil="true"/>
-    <TPLaunchHelpLinkType xmlns="4873beb7-5857-4685-be1f-d57550cc96cc">Template</TPLaunchHelpLinkType>
-    <ScenarioTagsTaxHTField0 xmlns="4873beb7-5857-4685-be1f-d57550cc96cc">
-      <Terms xmlns="http://schemas.microsoft.com/office/infopath/2007/PartnerControls"/>
-    </ScenarioTagsTaxHTField0>
-    <OriginalRelease xmlns="4873beb7-5857-4685-be1f-d57550cc96cc">14</OriginalRelease>
-    <LocalizationTagsTaxHTField0 xmlns="4873beb7-5857-4685-be1f-d57550cc96cc">
-      <Terms xmlns="http://schemas.microsoft.com/office/infopath/2007/PartnerControls"/>
-    </LocalizationTagsTaxHTField0>
-    <Manager xmlns="4873beb7-5857-4685-be1f-d57550cc96cc" xsi:nil="true"/>
-    <UALocRecommendation xmlns="4873beb7-5857-4685-be1f-d57550cc96cc">Localize</UALocRecommendation>
-    <LocOverallHandbackStatusLookup xmlns="4873beb7-5857-4685-be1f-d57550cc96cc" xsi:nil="true"/>
-    <ArtSampleDocs xmlns="4873beb7-5857-4685-be1f-d57550cc96cc" xsi:nil="true"/>
-    <UACurrentWords xmlns="4873beb7-5857-4685-be1f-d57550cc96cc" xsi:nil="true"/>
-    <ShowIn xmlns="4873beb7-5857-4685-be1f-d57550cc96cc">Show everywhere</ShowIn>
-    <CSXHash xmlns="4873beb7-5857-4685-be1f-d57550cc96cc" xsi:nil="true"/>
-    <VoteCount xmlns="4873beb7-5857-4685-be1f-d57550cc96cc" xsi:nil="true"/>
-    <InternalTagsTaxHTField0 xmlns="4873beb7-5857-4685-be1f-d57550cc96cc">
-      <Terms xmlns="http://schemas.microsoft.com/office/infopath/2007/PartnerControls"/>
-    </InternalTagsTaxHTField0>
-    <UANotes xmlns="4873beb7-5857-4685-be1f-d57550cc96cc" xsi:nil="true"/>
-  </documentManagement>
-</p:properties>
+<b:Sources xmlns:b="http://schemas.openxmlformats.org/officeDocument/2006/bibliography" xmlns="http://schemas.openxmlformats.org/officeDocument/2006/bibliography" SelectedStyle="\APASixthEditionOfficeOnline.xsl" StyleName="APA" Version="6"/>
 </file>
 
 <file path=customXml/itemProps1.xml><?xml version="1.0" encoding="utf-8"?>
-<ds:datastoreItem xmlns:ds="http://schemas.openxmlformats.org/officeDocument/2006/customXml" ds:itemID="{AA3C0EAD-6529-4585-9E00-54D0371D6547}">
+<ds:datastoreItem xmlns:ds="http://schemas.openxmlformats.org/officeDocument/2006/customXml" ds:itemID="{7FBDB1CC-CEFB-4E46-8174-1F0AA0D30B24}">
   <ds:schemaRefs>
-    <ds:schemaRef ds:uri="http://schemas.openxmlformats.org/officeDocument/2006/bibliography"/>
+    <ds:schemaRef ds:uri="http://schemas.microsoft.com/office/2006/metadata/properties"/>
+    <ds:schemaRef ds:uri="http://schemas.microsoft.com/office/infopath/2007/PartnerControls"/>
+    <ds:schemaRef ds:uri="4873beb7-5857-4685-be1f-d57550cc96cc"/>
   </ds:schemaRefs>
 </ds:datastoreItem>
 </file>
@@ -30246,11 +30334,9 @@
 </file>
 
 <file path=customXml/itemProps3.xml><?xml version="1.0" encoding="utf-8"?>
-<ds:datastoreItem xmlns:ds="http://schemas.openxmlformats.org/officeDocument/2006/customXml" ds:itemID="{7FBDB1CC-CEFB-4E46-8174-1F0AA0D30B24}">
+<ds:datastoreItem xmlns:ds="http://schemas.openxmlformats.org/officeDocument/2006/customXml" ds:itemID="{AA3C0EAD-6529-4585-9E00-54D0371D6547}">
   <ds:schemaRefs>
-    <ds:schemaRef ds:uri="http://schemas.microsoft.com/office/2006/metadata/properties"/>
-    <ds:schemaRef ds:uri="http://schemas.microsoft.com/office/infopath/2007/PartnerControls"/>
-    <ds:schemaRef ds:uri="4873beb7-5857-4685-be1f-d57550cc96cc"/>
+    <ds:schemaRef ds:uri="http://schemas.openxmlformats.org/officeDocument/2006/bibliography"/>
   </ds:schemaRefs>
 </ds:datastoreItem>
 </file>
</xml_diff>